<commit_message>
changes in alignment in profile picture.
</commit_message>
<xml_diff>
--- a/Internship Final Report.docx
+++ b/Internship Final Report.docx
@@ -90,8 +90,13 @@
         <w:t>Company:</w:t>
       </w:r>
       <w:r>
-        <w:t xml:space="preserve"> ShadowFox</w:t>
-      </w:r>
+        <w:t xml:space="preserve"> </w:t>
+      </w:r>
+      <w:proofErr w:type="spellStart"/>
+      <w:r>
+        <w:t>ShadowFox</w:t>
+      </w:r>
+      <w:proofErr w:type="spellEnd"/>
       <w:r>
         <w:br/>
       </w:r>
@@ -122,7 +127,7 @@
     <w:p>
       <w:r>
         <w:pict w14:anchorId="460A8468">
-          <v:rect id="_x0000_i1043" style="width:0;height:1.5pt" o:hralign="center" o:hrstd="t" o:hr="t" fillcolor="#a0a0a0" stroked="f"/>
+          <v:rect id="_x0000_i1025" style="width:0;height:1.5pt" o:hralign="center" o:hrstd="t" o:hr="t" fillcolor="#a0a0a0" stroked="f"/>
         </w:pict>
       </w:r>
     </w:p>
@@ -143,13 +148,21 @@
     </w:p>
     <w:p>
       <w:r>
-        <w:t xml:space="preserve">The main objectives of this internship were to gain practical experience in web development and enhance my skills in front-end technologies. I aimed to apply my knowledge of HTML, CSS, JavaScript, </w:t>
+        <w:t xml:space="preserve">The main objectives of this internship were to gain practical experience in web development and enhance my skills in front-end technologies. I aimed to apply my knowledge of HTML, CSS, </w:t>
+      </w:r>
+      <w:proofErr w:type="gramStart"/>
+      <w:r>
+        <w:t xml:space="preserve">JavaScript, </w:t>
       </w:r>
       <w:r>
         <w:t xml:space="preserve"> </w:t>
       </w:r>
       <w:r>
-        <w:t>and other web development languages in real-world scenarios. Furthermore, I sought to understand project management to the successful delivery of web-based projects.</w:t>
+        <w:t>and</w:t>
+      </w:r>
+      <w:proofErr w:type="gramEnd"/>
+      <w:r>
+        <w:t xml:space="preserve"> other web development languages in real-world scenarios. Furthermore, I sought to understand project management to the successful delivery of web-based projects.</w:t>
       </w:r>
     </w:p>
     <w:p>
@@ -169,7 +182,15 @@
     </w:p>
     <w:p>
       <w:r>
-        <w:t>During my internship at ShadowFox, my responsibilities included:</w:t>
+        <w:t xml:space="preserve">During my internship at </w:t>
+      </w:r>
+      <w:proofErr w:type="spellStart"/>
+      <w:r>
+        <w:t>ShadowFox</w:t>
+      </w:r>
+      <w:proofErr w:type="spellEnd"/>
+      <w:r>
+        <w:t>, my responsibilities included:</w:t>
       </w:r>
     </w:p>
     <w:p>
@@ -378,13 +399,29 @@
     </w:p>
     <w:p>
       <w:r>
-        <w:t xml:space="preserve">This internship at ShadowFox provided me with valuable hands-on experience in web development. I was able to apply theoretical knowledge to real-world projects and improve my technical and problem-solving skills. The exposure to professional workflows </w:t>
+        <w:t xml:space="preserve">This internship at </w:t>
+      </w:r>
+      <w:proofErr w:type="spellStart"/>
+      <w:r>
+        <w:t>ShadowFox</w:t>
+      </w:r>
+      <w:proofErr w:type="spellEnd"/>
+      <w:r>
+        <w:t xml:space="preserve"> provided me with valuable hands-on experience in web development. I was able to apply theoretical knowledge to real-world projects and improve my technical and problem-solving skills. The exposure to professional </w:t>
+      </w:r>
+      <w:proofErr w:type="gramStart"/>
+      <w:r>
+        <w:t xml:space="preserve">workflows </w:t>
       </w:r>
       <w:r>
         <w:t>.</w:t>
       </w:r>
       <w:r>
-        <w:t>I am confident that the skills and experiences gained during this internship will be highly beneficial for my future career.</w:t>
+        <w:t>I</w:t>
+      </w:r>
+      <w:proofErr w:type="gramEnd"/>
+      <w:r>
+        <w:t xml:space="preserve"> am confident that the skills and experiences gained during this internship will be highly beneficial for my future career.</w:t>
       </w:r>
     </w:p>
     <w:p>
@@ -404,10 +441,17 @@
     </w:p>
     <w:p>
       <w:r>
-        <w:t>I would like to express my gratitude to Mr. Aakash for his guidance and mentorship throughout the internship. I also extend my thanks to the entire ShadowFox team for their support and for providing me with a conducive learning environment. Lastly, I thank my professors at Somaiya Vidyavihar University for their continuous encouragement and support in my academic journey.</w:t>
-      </w:r>
-    </w:p>
-    <w:p/>
+        <w:t xml:space="preserve">I would like to express my gratitude to Mr. Aakash for his guidance and mentorship throughout the internship. I also extend my thanks to the entire </w:t>
+      </w:r>
+      <w:proofErr w:type="spellStart"/>
+      <w:r>
+        <w:t>ShadowFox</w:t>
+      </w:r>
+      <w:proofErr w:type="spellEnd"/>
+      <w:r>
+        <w:t xml:space="preserve"> team for their support and for providing me with a conducive learning environment. Lastly, I thank my professors at Somaiya Vidyavihar University for their continuous encouragement and support in my academic journey.</w:t>
+      </w:r>
+    </w:p>
     <w:sectPr>
       <w:pgSz w:w="11906" w:h="16838"/>
       <w:pgMar w:top="1440" w:right="1440" w:bottom="1440" w:left="1440" w:header="708" w:footer="708" w:gutter="0"/>
@@ -1739,6 +1783,7 @@
   <w:style w:type="character" w:default="1" w:styleId="DefaultParagraphFont">
     <w:name w:val="Default Paragraph Font"/>
     <w:uiPriority w:val="1"/>
+    <w:semiHidden/>
     <w:unhideWhenUsed/>
   </w:style>
   <w:style w:type="table" w:default="1" w:styleId="TableNormal">

</xml_diff>